<commit_message>
Added new page Message and option to Send a message to agent.
</commit_message>
<xml_diff>
--- a/Solution.docx
+++ b/Solution.docx
@@ -236,7 +236,6 @@
     </w:p>
     <w:p/>
     <w:p>
-      <w:bookmarkStart w:id="0" w:name="_GoBack"/>
       <w:r>
         <w:rPr>
           <w:noProof/>
@@ -278,7 +277,6 @@
           </wp:inline>
         </w:drawing>
       </w:r>
-      <w:bookmarkEnd w:id="0"/>
     </w:p>
     <w:p>
       <w:r>
@@ -366,6 +364,183 @@
         </w:drawing>
       </w:r>
     </w:p>
+    <w:p>
+      <w:r>
+        <w:rPr>
+          <w:noProof/>
+        </w:rPr>
+        <w:lastRenderedPageBreak/>
+        <w:drawing>
+          <wp:inline distT="0" distB="0" distL="0" distR="0" wp14:anchorId="25C94C6E" wp14:editId="46872077">
+            <wp:extent cx="6892506" cy="5298982"/>
+            <wp:effectExtent l="0" t="0" r="3810" b="0"/>
+            <wp:docPr id="2" name="Picture 2"/>
+            <wp:cNvGraphicFramePr>
+              <a:graphicFrameLocks xmlns:a="http://schemas.openxmlformats.org/drawingml/2006/main" noChangeAspect="1"/>
+            </wp:cNvGraphicFramePr>
+            <a:graphic xmlns:a="http://schemas.openxmlformats.org/drawingml/2006/main">
+              <a:graphicData uri="http://schemas.openxmlformats.org/drawingml/2006/picture">
+                <pic:pic xmlns:pic="http://schemas.openxmlformats.org/drawingml/2006/picture">
+                  <pic:nvPicPr>
+                    <pic:cNvPr id="0" name=""/>
+                    <pic:cNvPicPr/>
+                  </pic:nvPicPr>
+                  <pic:blipFill>
+                    <a:blip r:embed="rId13"/>
+                    <a:stretch>
+                      <a:fillRect/>
+                    </a:stretch>
+                  </pic:blipFill>
+                  <pic:spPr>
+                    <a:xfrm>
+                      <a:off x="0" y="0"/>
+                      <a:ext cx="6892506" cy="5298982"/>
+                    </a:xfrm>
+                    <a:prstGeom prst="rect">
+                      <a:avLst/>
+                    </a:prstGeom>
+                  </pic:spPr>
+                </pic:pic>
+              </a:graphicData>
+            </a:graphic>
+          </wp:inline>
+        </w:drawing>
+      </w:r>
+    </w:p>
+    <w:p/>
+    <w:p>
+      <w:r>
+        <w:rPr>
+          <w:noProof/>
+        </w:rPr>
+        <w:lastRenderedPageBreak/>
+        <w:drawing>
+          <wp:inline distT="0" distB="0" distL="0" distR="0" wp14:anchorId="4917D54B" wp14:editId="38EBC75D">
+            <wp:extent cx="6909758" cy="5312246"/>
+            <wp:effectExtent l="0" t="0" r="5715" b="3175"/>
+            <wp:docPr id="5" name="Picture 5"/>
+            <wp:cNvGraphicFramePr>
+              <a:graphicFrameLocks xmlns:a="http://schemas.openxmlformats.org/drawingml/2006/main" noChangeAspect="1"/>
+            </wp:cNvGraphicFramePr>
+            <a:graphic xmlns:a="http://schemas.openxmlformats.org/drawingml/2006/main">
+              <a:graphicData uri="http://schemas.openxmlformats.org/drawingml/2006/picture">
+                <pic:pic xmlns:pic="http://schemas.openxmlformats.org/drawingml/2006/picture">
+                  <pic:nvPicPr>
+                    <pic:cNvPr id="0" name=""/>
+                    <pic:cNvPicPr/>
+                  </pic:nvPicPr>
+                  <pic:blipFill>
+                    <a:blip r:embed="rId14"/>
+                    <a:stretch>
+                      <a:fillRect/>
+                    </a:stretch>
+                  </pic:blipFill>
+                  <pic:spPr>
+                    <a:xfrm>
+                      <a:off x="0" y="0"/>
+                      <a:ext cx="6909758" cy="5312246"/>
+                    </a:xfrm>
+                    <a:prstGeom prst="rect">
+                      <a:avLst/>
+                    </a:prstGeom>
+                  </pic:spPr>
+                </pic:pic>
+              </a:graphicData>
+            </a:graphic>
+          </wp:inline>
+        </w:drawing>
+      </w:r>
+    </w:p>
+    <w:p>
+      <w:r>
+        <w:rPr>
+          <w:noProof/>
+        </w:rPr>
+        <w:lastRenderedPageBreak/>
+        <w:drawing>
+          <wp:inline distT="0" distB="0" distL="0" distR="0" wp14:anchorId="0BFF6868" wp14:editId="39681032">
+            <wp:extent cx="6911874" cy="5313872"/>
+            <wp:effectExtent l="0" t="0" r="3810" b="1270"/>
+            <wp:docPr id="11" name="Picture 11"/>
+            <wp:cNvGraphicFramePr>
+              <a:graphicFrameLocks xmlns:a="http://schemas.openxmlformats.org/drawingml/2006/main" noChangeAspect="1"/>
+            </wp:cNvGraphicFramePr>
+            <a:graphic xmlns:a="http://schemas.openxmlformats.org/drawingml/2006/main">
+              <a:graphicData uri="http://schemas.openxmlformats.org/drawingml/2006/picture">
+                <pic:pic xmlns:pic="http://schemas.openxmlformats.org/drawingml/2006/picture">
+                  <pic:nvPicPr>
+                    <pic:cNvPr id="0" name=""/>
+                    <pic:cNvPicPr/>
+                  </pic:nvPicPr>
+                  <pic:blipFill>
+                    <a:blip r:embed="rId15"/>
+                    <a:stretch>
+                      <a:fillRect/>
+                    </a:stretch>
+                  </pic:blipFill>
+                  <pic:spPr>
+                    <a:xfrm>
+                      <a:off x="0" y="0"/>
+                      <a:ext cx="6911874" cy="5313872"/>
+                    </a:xfrm>
+                    <a:prstGeom prst="rect">
+                      <a:avLst/>
+                    </a:prstGeom>
+                  </pic:spPr>
+                </pic:pic>
+              </a:graphicData>
+            </a:graphic>
+          </wp:inline>
+        </w:drawing>
+      </w:r>
+    </w:p>
+    <w:p/>
+    <w:p>
+      <w:bookmarkStart w:id="0" w:name="_GoBack"/>
+      <w:r>
+        <w:rPr>
+          <w:noProof/>
+        </w:rPr>
+        <w:lastRenderedPageBreak/>
+        <w:drawing>
+          <wp:inline distT="0" distB="0" distL="0" distR="0" wp14:anchorId="2BB30DDA" wp14:editId="1316FBF7">
+            <wp:extent cx="6935638" cy="5332142"/>
+            <wp:effectExtent l="0" t="0" r="0" b="1905"/>
+            <wp:docPr id="14" name="Picture 14"/>
+            <wp:cNvGraphicFramePr>
+              <a:graphicFrameLocks xmlns:a="http://schemas.openxmlformats.org/drawingml/2006/main" noChangeAspect="1"/>
+            </wp:cNvGraphicFramePr>
+            <a:graphic xmlns:a="http://schemas.openxmlformats.org/drawingml/2006/main">
+              <a:graphicData uri="http://schemas.openxmlformats.org/drawingml/2006/picture">
+                <pic:pic xmlns:pic="http://schemas.openxmlformats.org/drawingml/2006/picture">
+                  <pic:nvPicPr>
+                    <pic:cNvPr id="0" name=""/>
+                    <pic:cNvPicPr/>
+                  </pic:nvPicPr>
+                  <pic:blipFill>
+                    <a:blip r:embed="rId16"/>
+                    <a:stretch>
+                      <a:fillRect/>
+                    </a:stretch>
+                  </pic:blipFill>
+                  <pic:spPr>
+                    <a:xfrm>
+                      <a:off x="0" y="0"/>
+                      <a:ext cx="6935638" cy="5332142"/>
+                    </a:xfrm>
+                    <a:prstGeom prst="rect">
+                      <a:avLst/>
+                    </a:prstGeom>
+                  </pic:spPr>
+                </pic:pic>
+              </a:graphicData>
+            </a:graphic>
+          </wp:inline>
+        </w:drawing>
+      </w:r>
+      <w:bookmarkEnd w:id="0"/>
+    </w:p>
+    <w:p/>
     <w:p/>
     <w:p/>
     <w:p/>

</xml_diff>